<commit_message>
submitted to sci reps
</commit_message>
<xml_diff>
--- a/Manuscript/SciReps/Cover_Letter_20251020.docx
+++ b/Manuscript/SciReps/Cover_Letter_20251020.docx
@@ -78,6 +78,7 @@
           <w:bCs/>
           <w:sz w:val="24"/>
           <w:szCs w:val="24"/>
+          <w:lang w:val="es-ES"/>
         </w:rPr>
       </w:pPr>
       <w:r>
@@ -86,9 +87,44 @@
           <w:bCs/>
           <w:sz w:val="24"/>
           <w:szCs w:val="24"/>
-        </w:rPr>
-        <w:t>Halifax, Nova Scotia, Canada</w:t>
-      </w:r>
+          <w:lang w:val="es-ES"/>
+        </w:rPr>
+        <w:t xml:space="preserve">Halifax, Nova </w:t>
+      </w:r>
+      <w:proofErr w:type="spellStart"/>
+      <w:r>
+        <w:rPr>
+          <w:rFonts w:ascii="Times New Roman" w:hAnsi="Times New Roman" w:cs="Times New Roman"/>
+          <w:bCs/>
+          <w:sz w:val="24"/>
+          <w:szCs w:val="24"/>
+          <w:lang w:val="es-ES"/>
+        </w:rPr>
+        <w:t>Scotia</w:t>
+      </w:r>
+      <w:proofErr w:type="spellEnd"/>
+      <w:r>
+        <w:rPr>
+          <w:rFonts w:ascii="Times New Roman" w:hAnsi="Times New Roman" w:cs="Times New Roman"/>
+          <w:bCs/>
+          <w:sz w:val="24"/>
+          <w:szCs w:val="24"/>
+          <w:lang w:val="es-ES"/>
+        </w:rPr>
+        <w:t xml:space="preserve">, </w:t>
+      </w:r>
+      <w:proofErr w:type="spellStart"/>
+      <w:r>
+        <w:rPr>
+          <w:rFonts w:ascii="Times New Roman" w:hAnsi="Times New Roman" w:cs="Times New Roman"/>
+          <w:bCs/>
+          <w:sz w:val="24"/>
+          <w:szCs w:val="24"/>
+          <w:lang w:val="es-ES"/>
+        </w:rPr>
+        <w:t>Canada</w:t>
+      </w:r>
+      <w:proofErr w:type="spellEnd"/>
     </w:p>
     <w:p>
       <w:pPr>
@@ -99,6 +135,7 @@
           <w:bCs/>
           <w:sz w:val="24"/>
           <w:szCs w:val="24"/>
+          <w:lang w:val="es-ES"/>
         </w:rPr>
       </w:pPr>
       <w:r>
@@ -107,26 +144,9 @@
           <w:bCs/>
           <w:sz w:val="24"/>
           <w:szCs w:val="24"/>
-        </w:rPr>
-        <w:t>Ana Eguiguren (corresponding aut</w:t>
-      </w:r>
-      <w:r>
-        <w:rPr>
-          <w:rFonts w:ascii="Times New Roman" w:hAnsi="Times New Roman" w:cs="Times New Roman"/>
-          <w:bCs/>
-          <w:sz w:val="24"/>
-          <w:szCs w:val="24"/>
-        </w:rPr>
-        <w:t>h</w:t>
-      </w:r>
-      <w:r>
-        <w:rPr>
-          <w:rFonts w:ascii="Times New Roman" w:hAnsi="Times New Roman" w:cs="Times New Roman"/>
-          <w:bCs/>
-          <w:sz w:val="24"/>
-          <w:szCs w:val="24"/>
-        </w:rPr>
-        <w:t>or)</w:t>
+          <w:lang w:val="es-ES"/>
+        </w:rPr>
+        <w:t>Ana Eguiguren</w:t>
       </w:r>
     </w:p>
     <w:p>
@@ -138,6 +158,7 @@
           <w:bCs/>
           <w:sz w:val="24"/>
           <w:szCs w:val="24"/>
+          <w:lang w:val="es-ES"/>
         </w:rPr>
       </w:pPr>
       <w:r>
@@ -146,6 +167,7 @@
           <w:bCs/>
           <w:sz w:val="24"/>
           <w:szCs w:val="24"/>
+          <w:lang w:val="es-ES"/>
         </w:rPr>
         <w:t>ana.eguiguren@dal.ca</w:t>
       </w:r>
@@ -159,6 +181,7 @@
           <w:bCs/>
           <w:sz w:val="24"/>
           <w:szCs w:val="24"/>
+          <w:lang w:val="es-ES"/>
         </w:rPr>
       </w:pPr>
       <w:r>
@@ -167,6 +190,7 @@
           <w:bCs/>
           <w:sz w:val="24"/>
           <w:szCs w:val="24"/>
+          <w:lang w:val="es-ES"/>
         </w:rPr>
         <w:t>Tel: +001 782 409 0780</w:t>
       </w:r>
@@ -179,6 +203,7 @@
           <w:rFonts w:ascii="Times New Roman" w:hAnsi="Times New Roman" w:cs="Times New Roman"/>
           <w:sz w:val="24"/>
           <w:szCs w:val="24"/>
+          <w:lang w:val="es-ES"/>
         </w:rPr>
       </w:pPr>
     </w:p>
@@ -233,15 +258,7 @@
           <w:sz w:val="24"/>
           <w:szCs w:val="24"/>
         </w:rPr>
-        <w:t>October 20</w:t>
-      </w:r>
-      <w:r>
-        <w:rPr>
-          <w:rFonts w:ascii="Times New Roman" w:hAnsi="Times New Roman" w:cs="Times New Roman"/>
-          <w:sz w:val="24"/>
-          <w:szCs w:val="24"/>
-        </w:rPr>
-        <w:t>, 2025</w:t>
+        <w:t>October 20, 2025</w:t>
       </w:r>
     </w:p>
     <w:p>
@@ -411,14 +428,6 @@
           <w:sz w:val="24"/>
           <w:szCs w:val="24"/>
         </w:rPr>
-        <w:t xml:space="preserve"> by offering</w:t>
-      </w:r>
-      <w:r>
-        <w:rPr>
-          <w:rFonts w:ascii="Times New Roman" w:hAnsi="Times New Roman" w:cs="Times New Roman"/>
-          <w:sz w:val="24"/>
-          <w:szCs w:val="24"/>
-        </w:rPr>
         <w:t xml:space="preserve"> </w:t>
       </w:r>
       <w:r>
@@ -427,6 +436,38 @@
           <w:sz w:val="24"/>
           <w:szCs w:val="24"/>
         </w:rPr>
+        <w:t>as they</w:t>
+      </w:r>
+      <w:r>
+        <w:rPr>
+          <w:rFonts w:ascii="Times New Roman" w:hAnsi="Times New Roman" w:cs="Times New Roman"/>
+          <w:sz w:val="24"/>
+          <w:szCs w:val="24"/>
+        </w:rPr>
+        <w:t xml:space="preserve"> </w:t>
+      </w:r>
+      <w:r>
+        <w:rPr>
+          <w:rFonts w:ascii="Times New Roman" w:hAnsi="Times New Roman" w:cs="Times New Roman"/>
+          <w:sz w:val="24"/>
+          <w:szCs w:val="24"/>
+        </w:rPr>
+        <w:t>offer</w:t>
+      </w:r>
+      <w:r>
+        <w:rPr>
+          <w:rFonts w:ascii="Times New Roman" w:hAnsi="Times New Roman" w:cs="Times New Roman"/>
+          <w:sz w:val="24"/>
+          <w:szCs w:val="24"/>
+        </w:rPr>
+        <w:t xml:space="preserve"> </w:t>
+      </w:r>
+      <w:r>
+        <w:rPr>
+          <w:rFonts w:ascii="Times New Roman" w:hAnsi="Times New Roman" w:cs="Times New Roman"/>
+          <w:sz w:val="24"/>
+          <w:szCs w:val="24"/>
+        </w:rPr>
         <w:t>a privileged vantage point</w:t>
       </w:r>
       <w:r>
@@ -523,7 +564,23 @@
           <w:sz w:val="24"/>
           <w:szCs w:val="24"/>
         </w:rPr>
-        <w:t xml:space="preserve"> has progressed rapidly, </w:t>
+        <w:t xml:space="preserve"> </w:t>
+      </w:r>
+      <w:r>
+        <w:rPr>
+          <w:rFonts w:ascii="Times New Roman" w:hAnsi="Times New Roman" w:cs="Times New Roman"/>
+          <w:sz w:val="24"/>
+          <w:szCs w:val="24"/>
+        </w:rPr>
+        <w:t xml:space="preserve">for cetaceans </w:t>
+      </w:r>
+      <w:r>
+        <w:rPr>
+          <w:rFonts w:ascii="Times New Roman" w:hAnsi="Times New Roman" w:cs="Times New Roman"/>
+          <w:sz w:val="24"/>
+          <w:szCs w:val="24"/>
+        </w:rPr>
+        <w:t xml:space="preserve">has progressed rapidly, </w:t>
       </w:r>
       <w:r>
         <w:rPr>
@@ -809,31 +866,31 @@
           <w:sz w:val="24"/>
           <w:szCs w:val="24"/>
         </w:rPr>
-        <w:t>developed a novel</w:t>
-      </w:r>
-      <w:r>
-        <w:rPr>
-          <w:rFonts w:ascii="Times New Roman" w:hAnsi="Times New Roman" w:cs="Times New Roman"/>
-          <w:sz w:val="24"/>
-          <w:szCs w:val="24"/>
-        </w:rPr>
-        <w:t xml:space="preserve"> </w:t>
-      </w:r>
-      <w:r>
-        <w:rPr>
-          <w:rFonts w:ascii="Times New Roman" w:hAnsi="Times New Roman" w:cs="Times New Roman"/>
-          <w:sz w:val="24"/>
-          <w:szCs w:val="24"/>
-        </w:rPr>
-        <w:t>methodology</w:t>
-      </w:r>
-      <w:r>
-        <w:rPr>
-          <w:rFonts w:ascii="Times New Roman" w:hAnsi="Times New Roman" w:cs="Times New Roman"/>
-          <w:sz w:val="24"/>
-          <w:szCs w:val="24"/>
-        </w:rPr>
-        <w:t xml:space="preserve"> for inferring the sex and developmental stage of sperm whales (</w:t>
+        <w:t>developed a methodology</w:t>
+      </w:r>
+      <w:r>
+        <w:rPr>
+          <w:rFonts w:ascii="Times New Roman" w:hAnsi="Times New Roman" w:cs="Times New Roman"/>
+          <w:sz w:val="24"/>
+          <w:szCs w:val="24"/>
+        </w:rPr>
+        <w:t xml:space="preserve"> for inferring the sex and developmental stage of </w:t>
+      </w:r>
+      <w:r>
+        <w:rPr>
+          <w:rFonts w:ascii="Times New Roman" w:hAnsi="Times New Roman" w:cs="Times New Roman"/>
+          <w:sz w:val="24"/>
+          <w:szCs w:val="24"/>
+        </w:rPr>
+        <w:t xml:space="preserve">live </w:t>
+      </w:r>
+      <w:r>
+        <w:rPr>
+          <w:rFonts w:ascii="Times New Roman" w:hAnsi="Times New Roman" w:cs="Times New Roman"/>
+          <w:sz w:val="24"/>
+          <w:szCs w:val="24"/>
+        </w:rPr>
+        <w:t>sperm whales (</w:t>
       </w:r>
       <w:r>
         <w:rPr>
@@ -1112,15 +1169,7 @@
           <w:sz w:val="24"/>
           <w:szCs w:val="24"/>
         </w:rPr>
-        <w:t>Bio</w:t>
-      </w:r>
-      <w:r>
-        <w:rPr>
-          <w:rFonts w:ascii="Times New Roman" w:hAnsi="Times New Roman" w:cs="Times New Roman"/>
-          <w:sz w:val="24"/>
-          <w:szCs w:val="24"/>
-        </w:rPr>
-        <w:t>Rxiv</w:t>
+        <w:t>BioRxiv</w:t>
       </w:r>
       <w:proofErr w:type="spellEnd"/>
       <w:r>
@@ -1148,15 +1197,7 @@
           <w:sz w:val="24"/>
           <w:szCs w:val="24"/>
         </w:rPr>
-        <w:t>)</w:t>
-      </w:r>
-      <w:r>
-        <w:rPr>
-          <w:rFonts w:ascii="Times New Roman" w:hAnsi="Times New Roman" w:cs="Times New Roman"/>
-          <w:sz w:val="24"/>
-          <w:szCs w:val="24"/>
-        </w:rPr>
-        <w:t xml:space="preserve">, nor is it currently under consideration for publication elsewhere. </w:t>
+        <w:t xml:space="preserve">), nor is it currently under consideration for publication elsewhere. </w:t>
       </w:r>
     </w:p>
     <w:p>
@@ -2714,6 +2755,7 @@
   <w:style w:type="character" w:default="1" w:styleId="DefaultParagraphFont">
     <w:name w:val="Default Paragraph Font"/>
     <w:uiPriority w:val="1"/>
+    <w:semiHidden/>
     <w:unhideWhenUsed/>
   </w:style>
   <w:style w:type="table" w:default="1" w:styleId="TableNormal">

</xml_diff>